<commit_message>
simple markov stage 1
</commit_message>
<xml_diff>
--- a/SimpleModelUserGuide/SimpleModelUserGuide.docx
+++ b/SimpleModelUserGuide/SimpleModelUserGuide.docx
@@ -26,6 +26,7 @@
           <w:rFonts w:ascii="Times New Roman" w:hAnsi="Times New Roman" w:cs="Times New Roman"/>
         </w:rPr>
       </w:pPr>
+      <w:proofErr w:type="spellStart"/>
       <w:r>
         <w:rPr>
           <w:rFonts w:ascii="Times New Roman" w:hAnsi="Times New Roman" w:cs="Times New Roman"/>
@@ -44,6 +45,7 @@
         </w:rPr>
         <w:t>.R</w:t>
       </w:r>
+      <w:proofErr w:type="spellEnd"/>
       <w:r>
         <w:rPr>
           <w:rFonts w:ascii="Times New Roman" w:hAnsi="Times New Roman" w:cs="Times New Roman"/>
@@ -62,11 +64,19 @@
           <w:rFonts w:ascii="Times New Roman" w:hAnsi="Times New Roman" w:cs="Times New Roman"/>
         </w:rPr>
       </w:pPr>
-      <w:r>
-        <w:rPr>
-          <w:rFonts w:ascii="Times New Roman" w:hAnsi="Times New Roman" w:cs="Times New Roman"/>
-        </w:rPr>
-        <w:t>Inputs.R: default input parameters</w:t>
+      <w:proofErr w:type="spellStart"/>
+      <w:r>
+        <w:rPr>
+          <w:rFonts w:ascii="Times New Roman" w:hAnsi="Times New Roman" w:cs="Times New Roman"/>
+        </w:rPr>
+        <w:t>Inputs.R</w:t>
+      </w:r>
+      <w:proofErr w:type="spellEnd"/>
+      <w:r>
+        <w:rPr>
+          <w:rFonts w:ascii="Times New Roman" w:hAnsi="Times New Roman" w:cs="Times New Roman"/>
+        </w:rPr>
+        <w:t>: default input parameters</w:t>
       </w:r>
     </w:p>
     <w:p>
@@ -80,6 +90,7 @@
           <w:rFonts w:ascii="Times New Roman" w:hAnsi="Times New Roman" w:cs="Times New Roman"/>
         </w:rPr>
       </w:pPr>
+      <w:proofErr w:type="spellStart"/>
       <w:r>
         <w:rPr>
           <w:rFonts w:ascii="Times New Roman" w:hAnsi="Times New Roman" w:cs="Times New Roman"/>
@@ -90,7 +101,14 @@
         <w:rPr>
           <w:rFonts w:ascii="Times New Roman" w:hAnsi="Times New Roman" w:cs="Times New Roman"/>
         </w:rPr>
-        <w:t>ain_file</w:t>
+        <w:t>ain_</w:t>
+      </w:r>
+      <w:proofErr w:type="gramStart"/>
+      <w:r>
+        <w:rPr>
+          <w:rFonts w:ascii="Times New Roman" w:hAnsi="Times New Roman" w:cs="Times New Roman"/>
+        </w:rPr>
+        <w:t>file</w:t>
       </w:r>
       <w:r>
         <w:rPr>
@@ -98,6 +116,8 @@
         </w:rPr>
         <w:t>.R</w:t>
       </w:r>
+      <w:proofErr w:type="spellEnd"/>
+      <w:proofErr w:type="gramEnd"/>
       <w:r>
         <w:rPr>
           <w:rFonts w:ascii="Times New Roman" w:hAnsi="Times New Roman" w:cs="Times New Roman"/>
@@ -140,6 +160,7 @@
           <w:rFonts w:ascii="Times New Roman" w:hAnsi="Times New Roman" w:cs="Times New Roman"/>
         </w:rPr>
       </w:pPr>
+      <w:proofErr w:type="spellStart"/>
       <w:r>
         <w:rPr>
           <w:rFonts w:ascii="Times New Roman" w:hAnsi="Times New Roman" w:cs="Times New Roman"/>
@@ -150,7 +171,14 @@
         <w:rPr>
           <w:rFonts w:ascii="Times New Roman" w:hAnsi="Times New Roman" w:cs="Times New Roman"/>
         </w:rPr>
-        <w:t>vents_simple</w:t>
+        <w:t>vents_</w:t>
+      </w:r>
+      <w:proofErr w:type="gramStart"/>
+      <w:r>
+        <w:rPr>
+          <w:rFonts w:ascii="Times New Roman" w:hAnsi="Times New Roman" w:cs="Times New Roman"/>
+        </w:rPr>
+        <w:t>simple</w:t>
       </w:r>
       <w:r>
         <w:rPr>
@@ -158,6 +186,8 @@
         </w:rPr>
         <w:t>.R</w:t>
       </w:r>
+      <w:proofErr w:type="spellEnd"/>
+      <w:proofErr w:type="gramEnd"/>
       <w:r>
         <w:rPr>
           <w:rFonts w:ascii="Times New Roman" w:hAnsi="Times New Roman" w:cs="Times New Roman"/>
@@ -176,6 +206,7 @@
           <w:rFonts w:ascii="Times New Roman" w:hAnsi="Times New Roman" w:cs="Times New Roman"/>
         </w:rPr>
       </w:pPr>
+      <w:proofErr w:type="spellStart"/>
       <w:r>
         <w:rPr>
           <w:rFonts w:ascii="Times New Roman" w:hAnsi="Times New Roman" w:cs="Times New Roman"/>
@@ -186,7 +217,14 @@
         <w:rPr>
           <w:rFonts w:ascii="Times New Roman" w:hAnsi="Times New Roman" w:cs="Times New Roman"/>
         </w:rPr>
-        <w:t>vent_secular_death</w:t>
+        <w:t>vent_secular_</w:t>
+      </w:r>
+      <w:proofErr w:type="gramStart"/>
+      <w:r>
+        <w:rPr>
+          <w:rFonts w:ascii="Times New Roman" w:hAnsi="Times New Roman" w:cs="Times New Roman"/>
+        </w:rPr>
+        <w:t>death</w:t>
       </w:r>
       <w:r>
         <w:rPr>
@@ -194,11 +232,20 @@
         </w:rPr>
         <w:t>.R</w:t>
       </w:r>
-      <w:r>
-        <w:rPr>
-          <w:rFonts w:ascii="Times New Roman" w:hAnsi="Times New Roman" w:cs="Times New Roman"/>
-        </w:rPr>
-        <w:t xml:space="preserve"> &amp; age_gompertz</w:t>
+      <w:proofErr w:type="spellEnd"/>
+      <w:proofErr w:type="gramEnd"/>
+      <w:r>
+        <w:rPr>
+          <w:rFonts w:ascii="Times New Roman" w:hAnsi="Times New Roman" w:cs="Times New Roman"/>
+        </w:rPr>
+        <w:t xml:space="preserve"> &amp; </w:t>
+      </w:r>
+      <w:proofErr w:type="spellStart"/>
+      <w:r>
+        <w:rPr>
+          <w:rFonts w:ascii="Times New Roman" w:hAnsi="Times New Roman" w:cs="Times New Roman"/>
+        </w:rPr>
+        <w:t>age_gompertz</w:t>
       </w:r>
       <w:r>
         <w:rPr>
@@ -206,6 +253,7 @@
         </w:rPr>
         <w:t>.R</w:t>
       </w:r>
+      <w:proofErr w:type="spellEnd"/>
       <w:r>
         <w:rPr>
           <w:rFonts w:ascii="Times New Roman" w:hAnsi="Times New Roman" w:cs="Times New Roman"/>
@@ -230,6 +278,7 @@
           <w:rFonts w:ascii="Times New Roman" w:hAnsi="Times New Roman" w:cs="Times New Roman"/>
         </w:rPr>
       </w:pPr>
+      <w:proofErr w:type="spellStart"/>
       <w:r>
         <w:rPr>
           <w:rFonts w:ascii="Times New Roman" w:hAnsi="Times New Roman" w:cs="Times New Roman"/>
@@ -240,7 +289,14 @@
         <w:rPr>
           <w:rFonts w:ascii="Times New Roman" w:hAnsi="Times New Roman" w:cs="Times New Roman"/>
         </w:rPr>
-        <w:t>vent_main_loop_simple</w:t>
+        <w:t>vent_main_loop_</w:t>
+      </w:r>
+      <w:proofErr w:type="gramStart"/>
+      <w:r>
+        <w:rPr>
+          <w:rFonts w:ascii="Times New Roman" w:hAnsi="Times New Roman" w:cs="Times New Roman"/>
+        </w:rPr>
+        <w:t>simple</w:t>
       </w:r>
       <w:r>
         <w:rPr>
@@ -248,6 +304,8 @@
         </w:rPr>
         <w:t>.R</w:t>
       </w:r>
+      <w:proofErr w:type="spellEnd"/>
+      <w:proofErr w:type="gramEnd"/>
       <w:r>
         <w:rPr>
           <w:rFonts w:ascii="Times New Roman" w:hAnsi="Times New Roman" w:cs="Times New Roman"/>
@@ -266,6 +324,7 @@
           <w:rFonts w:ascii="Times New Roman" w:hAnsi="Times New Roman" w:cs="Times New Roman"/>
         </w:rPr>
       </w:pPr>
+      <w:proofErr w:type="spellStart"/>
       <w:r>
         <w:rPr>
           <w:rFonts w:ascii="Times New Roman" w:hAnsi="Times New Roman" w:cs="Times New Roman"/>
@@ -276,7 +335,14 @@
         <w:rPr>
           <w:rFonts w:ascii="Times New Roman" w:hAnsi="Times New Roman" w:cs="Times New Roman"/>
         </w:rPr>
-        <w:t>osts_simple</w:t>
+        <w:t>osts_</w:t>
+      </w:r>
+      <w:proofErr w:type="gramStart"/>
+      <w:r>
+        <w:rPr>
+          <w:rFonts w:ascii="Times New Roman" w:hAnsi="Times New Roman" w:cs="Times New Roman"/>
+        </w:rPr>
+        <w:t>simple</w:t>
       </w:r>
       <w:r>
         <w:rPr>
@@ -284,6 +350,8 @@
         </w:rPr>
         <w:t>.R</w:t>
       </w:r>
+      <w:proofErr w:type="spellEnd"/>
+      <w:proofErr w:type="gramEnd"/>
       <w:r>
         <w:rPr>
           <w:rFonts w:ascii="Times New Roman" w:hAnsi="Times New Roman" w:cs="Times New Roman"/>
@@ -438,14 +506,22 @@
           <w:rFonts w:ascii="Times New Roman" w:hAnsi="Times New Roman" w:cs="Times New Roman"/>
           <w:b/>
           <w:bCs/>
+          <w:highlight w:val="yellow"/>
         </w:rPr>
         <w:t>0.05</w:t>
       </w:r>
       <w:r>
         <w:rPr>
           <w:rFonts w:ascii="Times New Roman" w:hAnsi="Times New Roman" w:cs="Times New Roman"/>
-        </w:rPr>
-        <w:t> utility decrement for 1 year, and are placed on a drug for life that costs $0.5/day</w:t>
+          <w:highlight w:val="yellow"/>
+        </w:rPr>
+        <w:t> utility decrement for 1 year</w:t>
+      </w:r>
+      <w:r>
+        <w:rPr>
+          <w:rFonts w:ascii="Times New Roman" w:hAnsi="Times New Roman" w:cs="Times New Roman"/>
+        </w:rPr>
+        <w:t>, and are placed on a drug for life that costs $0.5/day</w:t>
       </w:r>
       <w:r>
         <w:rPr>
@@ -543,13 +619,43 @@
           <w:b/>
           <w:bCs/>
         </w:rPr>
-        <w:t>with a $15,000 cost among the decedents </w:t>
-      </w:r>
-      <w:r>
-        <w:rPr>
-          <w:rFonts w:ascii="Times New Roman" w:hAnsi="Times New Roman" w:cs="Times New Roman"/>
-        </w:rPr>
-        <w:t>and, among the survivors, incurs a $25,000 cost and a </w:t>
+        <w:t xml:space="preserve">with a </w:t>
+      </w:r>
+      <w:r>
+        <w:rPr>
+          <w:rFonts w:ascii="Times New Roman" w:hAnsi="Times New Roman" w:cs="Times New Roman"/>
+          <w:b/>
+          <w:bCs/>
+          <w:highlight w:val="yellow"/>
+        </w:rPr>
+        <w:t>$15,000 cost among the decedents</w:t>
+      </w:r>
+      <w:r>
+        <w:rPr>
+          <w:rFonts w:ascii="Times New Roman" w:hAnsi="Times New Roman" w:cs="Times New Roman"/>
+          <w:b/>
+          <w:bCs/>
+        </w:rPr>
+        <w:t> </w:t>
+      </w:r>
+      <w:r>
+        <w:rPr>
+          <w:rFonts w:ascii="Times New Roman" w:hAnsi="Times New Roman" w:cs="Times New Roman"/>
+        </w:rPr>
+        <w:t xml:space="preserve">and, </w:t>
+      </w:r>
+      <w:r>
+        <w:rPr>
+          <w:rFonts w:ascii="Times New Roman" w:hAnsi="Times New Roman" w:cs="Times New Roman"/>
+          <w:highlight w:val="yellow"/>
+        </w:rPr>
+        <w:t>among the survivors, incurs a $25,000 cost</w:t>
+      </w:r>
+      <w:r>
+        <w:rPr>
+          <w:rFonts w:ascii="Times New Roman" w:hAnsi="Times New Roman" w:cs="Times New Roman"/>
+        </w:rPr>
+        <w:t xml:space="preserve"> and a </w:t>
       </w:r>
       <w:r>
         <w:rPr>
@@ -587,7 +693,15 @@
         <w:rPr>
           <w:rFonts w:ascii="Times New Roman" w:hAnsi="Times New Roman" w:cs="Times New Roman"/>
         </w:rPr>
-        <w:t>There is a genetic test available that, if the person tests positive for the gene (</w:t>
+        <w:t>There is a genetic test available that, if the person tests posi</w:t>
+      </w:r>
+      <w:bookmarkStart w:id="0" w:name="_GoBack"/>
+      <w:bookmarkEnd w:id="0"/>
+      <w:r>
+        <w:rPr>
+          <w:rFonts w:ascii="Times New Roman" w:hAnsi="Times New Roman" w:cs="Times New Roman"/>
+        </w:rPr>
+        <w:t>tive for the gene (</w:t>
       </w:r>
       <w:r>
         <w:rPr>
@@ -675,8 +789,16 @@
         <w:rPr>
           <w:rFonts w:ascii="Times New Roman" w:hAnsi="Times New Roman" w:cs="Times New Roman"/>
         </w:rPr>
-        <w:t>re two strategies: “None” (no genetic testing) vs</w:t>
-      </w:r>
+        <w:t xml:space="preserve">re two strategies: “None” (no genetic testing) </w:t>
+      </w:r>
+      <w:proofErr w:type="spellStart"/>
+      <w:r>
+        <w:rPr>
+          <w:rFonts w:ascii="Times New Roman" w:hAnsi="Times New Roman" w:cs="Times New Roman"/>
+        </w:rPr>
+        <w:t>vs</w:t>
+      </w:r>
+      <w:proofErr w:type="spellEnd"/>
       <w:r>
         <w:rPr>
           <w:rFonts w:ascii="Times New Roman" w:hAnsi="Times New Roman" w:cs="Times New Roman"/>
@@ -800,7 +922,21 @@
         <w:rPr>
           <w:rFonts w:ascii="Times New Roman" w:hAnsi="Times New Roman" w:cs="Times New Roman"/>
         </w:rPr>
-        <w:t>o include and how they interact with each other</w:t>
+        <w:t xml:space="preserve">o include and how they </w:t>
+      </w:r>
+      <w:proofErr w:type="gramStart"/>
+      <w:r>
+        <w:rPr>
+          <w:rFonts w:ascii="Times New Roman" w:hAnsi="Times New Roman" w:cs="Times New Roman"/>
+        </w:rPr>
+        <w:t>interact</w:t>
+      </w:r>
+      <w:proofErr w:type="gramEnd"/>
+      <w:r>
+        <w:rPr>
+          <w:rFonts w:ascii="Times New Roman" w:hAnsi="Times New Roman" w:cs="Times New Roman"/>
+        </w:rPr>
+        <w:t xml:space="preserve"> with each other</w:t>
       </w:r>
       <w:r>
         <w:rPr>
@@ -1194,7 +1330,21 @@
         <w:rPr>
           <w:rFonts w:ascii="Times New Roman" w:hAnsi="Times New Roman" w:cs="Times New Roman"/>
         </w:rPr>
-        <w:t>define a counter named “time_in_model”, “seize”</w:t>
+        <w:t>define a counter named “</w:t>
+      </w:r>
+      <w:proofErr w:type="spellStart"/>
+      <w:r>
+        <w:rPr>
+          <w:rFonts w:ascii="Times New Roman" w:hAnsi="Times New Roman" w:cs="Times New Roman"/>
+        </w:rPr>
+        <w:t>time_in_model</w:t>
+      </w:r>
+      <w:proofErr w:type="spellEnd"/>
+      <w:r>
+        <w:rPr>
+          <w:rFonts w:ascii="Times New Roman" w:hAnsi="Times New Roman" w:cs="Times New Roman"/>
+        </w:rPr>
+        <w:t>”, “seize”</w:t>
       </w:r>
       <w:r>
         <w:rPr>
@@ -1289,6 +1439,7 @@
       <w:r>
         <w:rPr>
           <w:rFonts w:ascii="Times New Roman" w:hAnsi="Times New Roman" w:cs="Times New Roman"/>
+          <w:noProof/>
         </w:rPr>
         <w:drawing>
           <wp:inline distT="0" distB="0" distL="0" distR="0" wp14:anchorId="3CA3A0AB" wp14:editId="5352E117">
@@ -1351,14 +1502,27 @@
       <w:r>
         <w:t xml:space="preserve">Figure </w:t>
       </w:r>
-      <w:fldSimple w:instr=" SEQ Figure \* ARABIC ">
-        <w:r>
-          <w:rPr>
-            <w:noProof/>
-          </w:rPr>
-          <w:t>1</w:t>
-        </w:r>
-      </w:fldSimple>
+      <w:r>
+        <w:fldChar w:fldCharType="begin"/>
+      </w:r>
+      <w:r>
+        <w:instrText xml:space="preserve"> SEQ Figure \* ARABIC </w:instrText>
+      </w:r>
+      <w:r>
+        <w:fldChar w:fldCharType="separate"/>
+      </w:r>
+      <w:r>
+        <w:rPr>
+          <w:noProof/>
+        </w:rPr>
+        <w:t>1</w:t>
+      </w:r>
+      <w:r>
+        <w:rPr>
+          <w:noProof/>
+        </w:rPr>
+        <w:fldChar w:fldCharType="end"/>
+      </w:r>
     </w:p>
     <w:p>
       <w:pPr>
@@ -1400,13 +1564,7 @@
         <w:rPr>
           <w:rFonts w:ascii="Times New Roman" w:hAnsi="Times New Roman" w:cs="Times New Roman"/>
         </w:rPr>
-        <w:t>Figure</w:t>
-      </w:r>
-      <w:r>
-        <w:rPr>
-          <w:rFonts w:ascii="Times New Roman" w:hAnsi="Times New Roman" w:cs="Times New Roman"/>
-        </w:rPr>
-        <w:t xml:space="preserve"> 2</w:t>
+        <w:t>Figure 2</w:t>
       </w:r>
       <w:r>
         <w:rPr>
@@ -1577,14 +1735,27 @@
       <w:r>
         <w:t xml:space="preserve">Figure </w:t>
       </w:r>
-      <w:fldSimple w:instr=" SEQ Figure \* ARABIC ">
-        <w:r>
-          <w:rPr>
-            <w:noProof/>
-          </w:rPr>
-          <w:t>2</w:t>
-        </w:r>
-      </w:fldSimple>
+      <w:r>
+        <w:fldChar w:fldCharType="begin"/>
+      </w:r>
+      <w:r>
+        <w:instrText xml:space="preserve"> SEQ Figure \* ARABIC </w:instrText>
+      </w:r>
+      <w:r>
+        <w:fldChar w:fldCharType="separate"/>
+      </w:r>
+      <w:r>
+        <w:rPr>
+          <w:noProof/>
+        </w:rPr>
+        <w:t>2</w:t>
+      </w:r>
+      <w:r>
+        <w:rPr>
+          <w:noProof/>
+        </w:rPr>
+        <w:fldChar w:fldCharType="end"/>
+      </w:r>
     </w:p>
     <w:p>
       <w:pPr>
@@ -1639,7 +1810,23 @@
         <w:rPr>
           <w:rFonts w:ascii="Times New Roman" w:hAnsi="Times New Roman" w:cs="Times New Roman"/>
         </w:rPr>
-        <w:t>In the inputs.R file, we compile these default inputs into one list</w:t>
+        <w:t xml:space="preserve">In the </w:t>
+      </w:r>
+      <w:proofErr w:type="spellStart"/>
+      <w:proofErr w:type="gramStart"/>
+      <w:r>
+        <w:rPr>
+          <w:rFonts w:ascii="Times New Roman" w:hAnsi="Times New Roman" w:cs="Times New Roman"/>
+        </w:rPr>
+        <w:t>inputs.R</w:t>
+      </w:r>
+      <w:proofErr w:type="spellEnd"/>
+      <w:proofErr w:type="gramEnd"/>
+      <w:r>
+        <w:rPr>
+          <w:rFonts w:ascii="Times New Roman" w:hAnsi="Times New Roman" w:cs="Times New Roman"/>
+        </w:rPr>
+        <w:t xml:space="preserve"> file, we compile these default inputs into one list</w:t>
       </w:r>
       <w:r>
         <w:rPr>
@@ -1932,7 +2119,29 @@
         <w:rPr>
           <w:rFonts w:ascii="Times New Roman" w:hAnsi="Times New Roman" w:cs="Times New Roman"/>
         </w:rPr>
-        <w:t xml:space="preserve">We define event functions in the events_simple.R file. </w:t>
+        <w:t xml:space="preserve">We define event functions in the </w:t>
+      </w:r>
+      <w:proofErr w:type="spellStart"/>
+      <w:r>
+        <w:rPr>
+          <w:rFonts w:ascii="Times New Roman" w:hAnsi="Times New Roman" w:cs="Times New Roman"/>
+        </w:rPr>
+        <w:t>events_</w:t>
+      </w:r>
+      <w:proofErr w:type="gramStart"/>
+      <w:r>
+        <w:rPr>
+          <w:rFonts w:ascii="Times New Roman" w:hAnsi="Times New Roman" w:cs="Times New Roman"/>
+        </w:rPr>
+        <w:t>simple.R</w:t>
+      </w:r>
+      <w:proofErr w:type="spellEnd"/>
+      <w:proofErr w:type="gramEnd"/>
+      <w:r>
+        <w:rPr>
+          <w:rFonts w:ascii="Times New Roman" w:hAnsi="Times New Roman" w:cs="Times New Roman"/>
+        </w:rPr>
+        <w:t xml:space="preserve"> file. </w:t>
       </w:r>
       <w:r>
         <w:rPr>
@@ -1992,7 +2201,29 @@
         <w:rPr>
           <w:rFonts w:ascii="Times New Roman" w:hAnsi="Times New Roman" w:cs="Times New Roman"/>
         </w:rPr>
-        <w:t>“set_attribute”</w:t>
+        <w:t>“</w:t>
+      </w:r>
+      <w:proofErr w:type="spellStart"/>
+      <w:proofErr w:type="gramStart"/>
+      <w:r>
+        <w:rPr>
+          <w:rFonts w:ascii="Times New Roman" w:hAnsi="Times New Roman" w:cs="Times New Roman"/>
+        </w:rPr>
+        <w:t>set</w:t>
+      </w:r>
+      <w:proofErr w:type="gramEnd"/>
+      <w:r>
+        <w:rPr>
+          <w:rFonts w:ascii="Times New Roman" w:hAnsi="Times New Roman" w:cs="Times New Roman"/>
+        </w:rPr>
+        <w:t>_attribute</w:t>
+      </w:r>
+      <w:proofErr w:type="spellEnd"/>
+      <w:r>
+        <w:rPr>
+          <w:rFonts w:ascii="Times New Roman" w:hAnsi="Times New Roman" w:cs="Times New Roman"/>
+        </w:rPr>
+        <w:t>”</w:t>
       </w:r>
       <w:r>
         <w:rPr>
@@ -2037,11 +2268,21 @@
           <w:rFonts w:ascii="Times New Roman" w:hAnsi="Times New Roman" w:cs="Times New Roman"/>
         </w:rPr>
       </w:pPr>
-      <w:r>
-        <w:rPr>
-          <w:rFonts w:ascii="Times New Roman" w:hAnsi="Times New Roman" w:cs="Times New Roman"/>
-        </w:rPr>
-        <w:t xml:space="preserve">subsetting code </w:t>
+      <w:proofErr w:type="spellStart"/>
+      <w:proofErr w:type="gramStart"/>
+      <w:r>
+        <w:rPr>
+          <w:rFonts w:ascii="Times New Roman" w:hAnsi="Times New Roman" w:cs="Times New Roman"/>
+        </w:rPr>
+        <w:t>subsetting</w:t>
+      </w:r>
+      <w:proofErr w:type="spellEnd"/>
+      <w:proofErr w:type="gramEnd"/>
+      <w:r>
+        <w:rPr>
+          <w:rFonts w:ascii="Times New Roman" w:hAnsi="Times New Roman" w:cs="Times New Roman"/>
+        </w:rPr>
+        <w:t xml:space="preserve"> code </w:t>
       </w:r>
       <w:r>
         <w:rPr>
@@ -2049,11 +2290,19 @@
         </w:rPr>
         <w:t>“</w:t>
       </w:r>
-      <w:r>
-        <w:rPr>
-          <w:rFonts w:ascii="Times New Roman" w:hAnsi="Times New Roman" w:cs="Times New Roman"/>
-        </w:rPr>
-        <w:t>attrs[[“</w:t>
+      <w:proofErr w:type="spellStart"/>
+      <w:r>
+        <w:rPr>
+          <w:rFonts w:ascii="Times New Roman" w:hAnsi="Times New Roman" w:cs="Times New Roman"/>
+        </w:rPr>
+        <w:t>attrs</w:t>
+      </w:r>
+      <w:proofErr w:type="spellEnd"/>
+      <w:r>
+        <w:rPr>
+          <w:rFonts w:ascii="Times New Roman" w:hAnsi="Times New Roman" w:cs="Times New Roman"/>
+        </w:rPr>
+        <w:t>[[“</w:t>
       </w:r>
       <w:r>
         <w:rPr>
@@ -2102,7 +2351,21 @@
         <w:rPr>
           <w:rFonts w:ascii="Times New Roman" w:hAnsi="Times New Roman" w:cs="Times New Roman"/>
         </w:rPr>
-        <w:t xml:space="preserve">“branch” function </w:t>
+        <w:t>“</w:t>
+      </w:r>
+      <w:proofErr w:type="gramStart"/>
+      <w:r>
+        <w:rPr>
+          <w:rFonts w:ascii="Times New Roman" w:hAnsi="Times New Roman" w:cs="Times New Roman"/>
+        </w:rPr>
+        <w:t>branch</w:t>
+      </w:r>
+      <w:proofErr w:type="gramEnd"/>
+      <w:r>
+        <w:rPr>
+          <w:rFonts w:ascii="Times New Roman" w:hAnsi="Times New Roman" w:cs="Times New Roman"/>
+        </w:rPr>
+        <w:t xml:space="preserve">” function </w:t>
       </w:r>
       <w:r>
         <w:rPr>
@@ -2169,7 +2432,21 @@
         <w:rPr>
           <w:rFonts w:ascii="Times New Roman" w:hAnsi="Times New Roman" w:cs="Times New Roman"/>
         </w:rPr>
-        <w:t xml:space="preserve">“seize” and “release” functions capture the start and end </w:t>
+        <w:t>“</w:t>
+      </w:r>
+      <w:proofErr w:type="gramStart"/>
+      <w:r>
+        <w:rPr>
+          <w:rFonts w:ascii="Times New Roman" w:hAnsi="Times New Roman" w:cs="Times New Roman"/>
+        </w:rPr>
+        <w:t>seize</w:t>
+      </w:r>
+      <w:proofErr w:type="gramEnd"/>
+      <w:r>
+        <w:rPr>
+          <w:rFonts w:ascii="Times New Roman" w:hAnsi="Times New Roman" w:cs="Times New Roman"/>
+        </w:rPr>
+        <w:t xml:space="preserve">” and “release” functions capture the start and end </w:t>
       </w:r>
       <w:r>
         <w:rPr>
@@ -2200,7 +2477,21 @@
         <w:rPr>
           <w:rFonts w:ascii="Times New Roman" w:hAnsi="Times New Roman" w:cs="Times New Roman"/>
         </w:rPr>
-        <w:t xml:space="preserve">“mark” function is simply a wrap-up of “seize” and “release”, very handy for one-time events </w:t>
+        <w:t>“</w:t>
+      </w:r>
+      <w:proofErr w:type="gramStart"/>
+      <w:r>
+        <w:rPr>
+          <w:rFonts w:ascii="Times New Roman" w:hAnsi="Times New Roman" w:cs="Times New Roman"/>
+        </w:rPr>
+        <w:t>mark</w:t>
+      </w:r>
+      <w:proofErr w:type="gramEnd"/>
+      <w:r>
+        <w:rPr>
+          <w:rFonts w:ascii="Times New Roman" w:hAnsi="Times New Roman" w:cs="Times New Roman"/>
+        </w:rPr>
+        <w:t xml:space="preserve">” function is simply a wrap-up of “seize” and “release”, very handy for one-time events </w:t>
       </w:r>
     </w:p>
     <w:p>
@@ -2226,7 +2517,21 @@
         <w:rPr>
           <w:rFonts w:ascii="Times New Roman" w:hAnsi="Times New Roman" w:cs="Times New Roman"/>
         </w:rPr>
-        <w:t>he “days_till_A” function returns time to event A based on risk parameters from the i</w:t>
+        <w:t>he “</w:t>
+      </w:r>
+      <w:proofErr w:type="spellStart"/>
+      <w:r>
+        <w:rPr>
+          <w:rFonts w:ascii="Times New Roman" w:hAnsi="Times New Roman" w:cs="Times New Roman"/>
+        </w:rPr>
+        <w:t>days_till_A</w:t>
+      </w:r>
+      <w:proofErr w:type="spellEnd"/>
+      <w:r>
+        <w:rPr>
+          <w:rFonts w:ascii="Times New Roman" w:hAnsi="Times New Roman" w:cs="Times New Roman"/>
+        </w:rPr>
+        <w:t>” function returns time to event A based on risk parameters from the i</w:t>
       </w:r>
       <w:r>
         <w:rPr>
@@ -2258,13 +2563,27 @@
         <w:rPr>
           <w:rFonts w:ascii="Times New Roman" w:hAnsi="Times New Roman" w:cs="Times New Roman"/>
         </w:rPr>
-        <w:t>The function “eve</w:t>
-      </w:r>
-      <w:r>
-        <w:rPr>
-          <w:rFonts w:ascii="Times New Roman" w:hAnsi="Times New Roman" w:cs="Times New Roman"/>
-        </w:rPr>
-        <w:t>nt_A” m</w:t>
+        <w:t>The function “</w:t>
+      </w:r>
+      <w:proofErr w:type="spellStart"/>
+      <w:r>
+        <w:rPr>
+          <w:rFonts w:ascii="Times New Roman" w:hAnsi="Times New Roman" w:cs="Times New Roman"/>
+        </w:rPr>
+        <w:t>eve</w:t>
+      </w:r>
+      <w:r>
+        <w:rPr>
+          <w:rFonts w:ascii="Times New Roman" w:hAnsi="Times New Roman" w:cs="Times New Roman"/>
+        </w:rPr>
+        <w:t>nt_A</w:t>
+      </w:r>
+      <w:proofErr w:type="spellEnd"/>
+      <w:r>
+        <w:rPr>
+          <w:rFonts w:ascii="Times New Roman" w:hAnsi="Times New Roman" w:cs="Times New Roman"/>
+        </w:rPr>
+        <w:t>” m</w:t>
       </w:r>
       <w:r>
         <w:rPr>
@@ -2306,7 +2625,21 @@
         <w:rPr>
           <w:rFonts w:ascii="Times New Roman" w:hAnsi="Times New Roman" w:cs="Times New Roman"/>
         </w:rPr>
-        <w:t xml:space="preserve"> The “prescribe_drug” function shows a simple example of branching. </w:t>
+        <w:t xml:space="preserve"> The “</w:t>
+      </w:r>
+      <w:proofErr w:type="spellStart"/>
+      <w:r>
+        <w:rPr>
+          <w:rFonts w:ascii="Times New Roman" w:hAnsi="Times New Roman" w:cs="Times New Roman"/>
+        </w:rPr>
+        <w:t>prescribe_drug</w:t>
+      </w:r>
+      <w:proofErr w:type="spellEnd"/>
+      <w:r>
+        <w:rPr>
+          <w:rFonts w:ascii="Times New Roman" w:hAnsi="Times New Roman" w:cs="Times New Roman"/>
+        </w:rPr>
+        <w:t xml:space="preserve">” function shows a simple example of branching. </w:t>
       </w:r>
       <w:r>
         <w:rPr>
@@ -2318,7 +2651,21 @@
         <w:rPr>
           <w:rFonts w:ascii="Times New Roman" w:hAnsi="Times New Roman" w:cs="Times New Roman"/>
         </w:rPr>
-        <w:t>ine the “aDrug” attrib</w:t>
+        <w:t>ine the “</w:t>
+      </w:r>
+      <w:proofErr w:type="spellStart"/>
+      <w:r>
+        <w:rPr>
+          <w:rFonts w:ascii="Times New Roman" w:hAnsi="Times New Roman" w:cs="Times New Roman"/>
+        </w:rPr>
+        <w:t>aDrug</w:t>
+      </w:r>
+      <w:proofErr w:type="spellEnd"/>
+      <w:r>
+        <w:rPr>
+          <w:rFonts w:ascii="Times New Roman" w:hAnsi="Times New Roman" w:cs="Times New Roman"/>
+        </w:rPr>
+        <w:t>” attrib</w:t>
       </w:r>
       <w:r>
         <w:rPr>
@@ -2390,7 +2737,21 @@
         <w:rPr>
           <w:rFonts w:ascii="Times New Roman" w:hAnsi="Times New Roman" w:cs="Times New Roman"/>
         </w:rPr>
-        <w:t xml:space="preserve">of the branch returns the value of “aDrug” and then the function divides into two sub-trajectories. </w:t>
+        <w:t>of the branch returns the value of “</w:t>
+      </w:r>
+      <w:proofErr w:type="spellStart"/>
+      <w:r>
+        <w:rPr>
+          <w:rFonts w:ascii="Times New Roman" w:hAnsi="Times New Roman" w:cs="Times New Roman"/>
+        </w:rPr>
+        <w:t>aDrug</w:t>
+      </w:r>
+      <w:proofErr w:type="spellEnd"/>
+      <w:r>
+        <w:rPr>
+          <w:rFonts w:ascii="Times New Roman" w:hAnsi="Times New Roman" w:cs="Times New Roman"/>
+        </w:rPr>
+        <w:t xml:space="preserve">” and then the function divides into two sub-trajectories. </w:t>
       </w:r>
       <w:r>
         <w:rPr>
@@ -2444,7 +2805,21 @@
         <w:rPr>
           <w:rFonts w:ascii="Times New Roman" w:hAnsi="Times New Roman" w:cs="Times New Roman"/>
         </w:rPr>
-        <w:t xml:space="preserve"> (“rx”)</w:t>
+        <w:t xml:space="preserve"> (“</w:t>
+      </w:r>
+      <w:proofErr w:type="spellStart"/>
+      <w:r>
+        <w:rPr>
+          <w:rFonts w:ascii="Times New Roman" w:hAnsi="Times New Roman" w:cs="Times New Roman"/>
+        </w:rPr>
+        <w:t>rx</w:t>
+      </w:r>
+      <w:proofErr w:type="spellEnd"/>
+      <w:r>
+        <w:rPr>
+          <w:rFonts w:ascii="Times New Roman" w:hAnsi="Times New Roman" w:cs="Times New Roman"/>
+        </w:rPr>
+        <w:t>”)</w:t>
       </w:r>
       <w:r>
         <w:rPr>
@@ -2492,7 +2867,35 @@
         <w:rPr>
           <w:rFonts w:ascii="Times New Roman" w:hAnsi="Times New Roman" w:cs="Times New Roman"/>
         </w:rPr>
-        <w:t xml:space="preserve"> Another important trick is the last “set_attribute” call that modifies “attB”, which </w:t>
+        <w:t xml:space="preserve"> Another important trick is the last “</w:t>
+      </w:r>
+      <w:proofErr w:type="spellStart"/>
+      <w:r>
+        <w:rPr>
+          <w:rFonts w:ascii="Times New Roman" w:hAnsi="Times New Roman" w:cs="Times New Roman"/>
+        </w:rPr>
+        <w:t>set_attribute</w:t>
+      </w:r>
+      <w:proofErr w:type="spellEnd"/>
+      <w:r>
+        <w:rPr>
+          <w:rFonts w:ascii="Times New Roman" w:hAnsi="Times New Roman" w:cs="Times New Roman"/>
+        </w:rPr>
+        <w:t>” call that modifies “</w:t>
+      </w:r>
+      <w:proofErr w:type="spellStart"/>
+      <w:r>
+        <w:rPr>
+          <w:rFonts w:ascii="Times New Roman" w:hAnsi="Times New Roman" w:cs="Times New Roman"/>
+        </w:rPr>
+        <w:t>attB</w:t>
+      </w:r>
+      <w:proofErr w:type="spellEnd"/>
+      <w:r>
+        <w:rPr>
+          <w:rFonts w:ascii="Times New Roman" w:hAnsi="Times New Roman" w:cs="Times New Roman"/>
+        </w:rPr>
+        <w:t xml:space="preserve">”, which </w:t>
       </w:r>
       <w:r>
         <w:rPr>
@@ -2668,14 +3071,30 @@
         <w:rPr>
           <w:rFonts w:ascii="Times New Roman" w:hAnsi="Times New Roman" w:cs="Times New Roman"/>
         </w:rPr>
-        <w:t xml:space="preserve"> main</w:t>
-      </w:r>
-      <w:r>
-        <w:rPr>
-          <w:rFonts w:ascii="Times New Roman" w:hAnsi="Times New Roman" w:cs="Times New Roman"/>
-        </w:rPr>
-        <w:t>_file.R</w:t>
-      </w:r>
+        <w:t xml:space="preserve"> </w:t>
+      </w:r>
+      <w:proofErr w:type="spellStart"/>
+      <w:r>
+        <w:rPr>
+          <w:rFonts w:ascii="Times New Roman" w:hAnsi="Times New Roman" w:cs="Times New Roman"/>
+        </w:rPr>
+        <w:t>main</w:t>
+      </w:r>
+      <w:r>
+        <w:rPr>
+          <w:rFonts w:ascii="Times New Roman" w:hAnsi="Times New Roman" w:cs="Times New Roman"/>
+        </w:rPr>
+        <w:t>_</w:t>
+      </w:r>
+      <w:proofErr w:type="gramStart"/>
+      <w:r>
+        <w:rPr>
+          <w:rFonts w:ascii="Times New Roman" w:hAnsi="Times New Roman" w:cs="Times New Roman"/>
+        </w:rPr>
+        <w:t>file.R</w:t>
+      </w:r>
+      <w:proofErr w:type="spellEnd"/>
+      <w:proofErr w:type="gramEnd"/>
       <w:r>
         <w:rPr>
           <w:rFonts w:ascii="Times New Roman" w:hAnsi="Times New Roman" w:cs="Times New Roman"/>
@@ -2686,7 +3105,49 @@
         <w:rPr>
           <w:rFonts w:ascii="Times New Roman" w:hAnsi="Times New Roman" w:cs="Times New Roman"/>
         </w:rPr>
-        <w:t xml:space="preserve">The “attr” is the name of the time-to-event attribute. The “time_to_event” and “func” take the name of the two functions we define for each event. </w:t>
+        <w:t>The “</w:t>
+      </w:r>
+      <w:proofErr w:type="spellStart"/>
+      <w:r>
+        <w:rPr>
+          <w:rFonts w:ascii="Times New Roman" w:hAnsi="Times New Roman" w:cs="Times New Roman"/>
+        </w:rPr>
+        <w:t>attr</w:t>
+      </w:r>
+      <w:proofErr w:type="spellEnd"/>
+      <w:r>
+        <w:rPr>
+          <w:rFonts w:ascii="Times New Roman" w:hAnsi="Times New Roman" w:cs="Times New Roman"/>
+        </w:rPr>
+        <w:t>” is the name of the time-to-event attribute. The “</w:t>
+      </w:r>
+      <w:proofErr w:type="spellStart"/>
+      <w:r>
+        <w:rPr>
+          <w:rFonts w:ascii="Times New Roman" w:hAnsi="Times New Roman" w:cs="Times New Roman"/>
+        </w:rPr>
+        <w:t>time_to_event</w:t>
+      </w:r>
+      <w:proofErr w:type="spellEnd"/>
+      <w:r>
+        <w:rPr>
+          <w:rFonts w:ascii="Times New Roman" w:hAnsi="Times New Roman" w:cs="Times New Roman"/>
+        </w:rPr>
+        <w:t>” and “</w:t>
+      </w:r>
+      <w:proofErr w:type="spellStart"/>
+      <w:r>
+        <w:rPr>
+          <w:rFonts w:ascii="Times New Roman" w:hAnsi="Times New Roman" w:cs="Times New Roman"/>
+        </w:rPr>
+        <w:t>func</w:t>
+      </w:r>
+      <w:proofErr w:type="spellEnd"/>
+      <w:r>
+        <w:rPr>
+          <w:rFonts w:ascii="Times New Roman" w:hAnsi="Times New Roman" w:cs="Times New Roman"/>
+        </w:rPr>
+        <w:t xml:space="preserve">” take the name of the two functions we define for each event. </w:t>
       </w:r>
       <w:r>
         <w:rPr>
@@ -2816,8 +3277,24 @@
         <w:rPr>
           <w:rFonts w:ascii="Times New Roman" w:hAnsi="Times New Roman" w:cs="Times New Roman"/>
         </w:rPr>
-        <w:t xml:space="preserve"> main_file.R</w:t>
-      </w:r>
+        <w:t xml:space="preserve"> </w:t>
+      </w:r>
+      <w:proofErr w:type="spellStart"/>
+      <w:r>
+        <w:rPr>
+          <w:rFonts w:ascii="Times New Roman" w:hAnsi="Times New Roman" w:cs="Times New Roman"/>
+        </w:rPr>
+        <w:t>main_</w:t>
+      </w:r>
+      <w:proofErr w:type="gramStart"/>
+      <w:r>
+        <w:rPr>
+          <w:rFonts w:ascii="Times New Roman" w:hAnsi="Times New Roman" w:cs="Times New Roman"/>
+        </w:rPr>
+        <w:t>file.R</w:t>
+      </w:r>
+      <w:proofErr w:type="spellEnd"/>
+      <w:proofErr w:type="gramEnd"/>
       <w:r>
         <w:rPr>
           <w:rFonts w:ascii="Times New Roman" w:hAnsi="Times New Roman" w:cs="Times New Roman"/>
@@ -2834,7 +3311,21 @@
         <w:rPr>
           <w:rFonts w:ascii="Times New Roman" w:hAnsi="Times New Roman" w:cs="Times New Roman"/>
         </w:rPr>
-        <w:t>n the “initialize_patient” function</w:t>
+        <w:t>n the “</w:t>
+      </w:r>
+      <w:proofErr w:type="spellStart"/>
+      <w:r>
+        <w:rPr>
+          <w:rFonts w:ascii="Times New Roman" w:hAnsi="Times New Roman" w:cs="Times New Roman"/>
+        </w:rPr>
+        <w:t>initialize_patient</w:t>
+      </w:r>
+      <w:proofErr w:type="spellEnd"/>
+      <w:r>
+        <w:rPr>
+          <w:rFonts w:ascii="Times New Roman" w:hAnsi="Times New Roman" w:cs="Times New Roman"/>
+        </w:rPr>
+        <w:t>” function</w:t>
       </w:r>
       <w:r>
         <w:rPr>
@@ -2889,13 +3380,27 @@
         <w:rPr>
           <w:rFonts w:ascii="Times New Roman" w:hAnsi="Times New Roman" w:cs="Times New Roman"/>
         </w:rPr>
-        <w:t>It is helpful to run the “exec</w:t>
-      </w:r>
-      <w:r>
-        <w:rPr>
-          <w:rFonts w:ascii="Times New Roman" w:hAnsi="Times New Roman" w:cs="Times New Roman"/>
-        </w:rPr>
-        <w:t>.simulation” function to test the simulat</w:t>
+        <w:t>It is helpful to run the “</w:t>
+      </w:r>
+      <w:proofErr w:type="spellStart"/>
+      <w:r>
+        <w:rPr>
+          <w:rFonts w:ascii="Times New Roman" w:hAnsi="Times New Roman" w:cs="Times New Roman"/>
+        </w:rPr>
+        <w:t>exec</w:t>
+      </w:r>
+      <w:r>
+        <w:rPr>
+          <w:rFonts w:ascii="Times New Roman" w:hAnsi="Times New Roman" w:cs="Times New Roman"/>
+        </w:rPr>
+        <w:t>.simulation</w:t>
+      </w:r>
+      <w:proofErr w:type="spellEnd"/>
+      <w:r>
+        <w:rPr>
+          <w:rFonts w:ascii="Times New Roman" w:hAnsi="Times New Roman" w:cs="Times New Roman"/>
+        </w:rPr>
+        <w:t>” function to test the simulat</w:t>
       </w:r>
       <w:r>
         <w:rPr>
@@ -2907,7 +3412,21 @@
         <w:rPr>
           <w:rFonts w:ascii="Times New Roman" w:hAnsi="Times New Roman" w:cs="Times New Roman"/>
         </w:rPr>
-        <w:t xml:space="preserve"> a relatively small simulation size. Another function “get_mon_attributes” can obtain all attributes</w:t>
+        <w:t xml:space="preserve"> a relatively small simulation size. Another function “</w:t>
+      </w:r>
+      <w:proofErr w:type="spellStart"/>
+      <w:r>
+        <w:rPr>
+          <w:rFonts w:ascii="Times New Roman" w:hAnsi="Times New Roman" w:cs="Times New Roman"/>
+        </w:rPr>
+        <w:t>get_mon_attributes</w:t>
+      </w:r>
+      <w:proofErr w:type="spellEnd"/>
+      <w:r>
+        <w:rPr>
+          <w:rFonts w:ascii="Times New Roman" w:hAnsi="Times New Roman" w:cs="Times New Roman"/>
+        </w:rPr>
+        <w:t>” can obtain all attributes</w:t>
       </w:r>
       <w:r>
         <w:rPr>
@@ -2957,8 +3476,6 @@
         </w:rPr>
         <w:t>reproducible</w:t>
       </w:r>
-      <w:bookmarkStart w:id="0" w:name="_GoBack"/>
-      <w:bookmarkEnd w:id="0"/>
       <w:r>
         <w:rPr>
           <w:rFonts w:ascii="Times New Roman" w:hAnsi="Times New Roman" w:cs="Times New Roman"/>
@@ -3005,7 +3522,29 @@
         <w:rPr>
           <w:rFonts w:ascii="Times New Roman" w:hAnsi="Times New Roman" w:cs="Times New Roman"/>
         </w:rPr>
-        <w:t xml:space="preserve">The costs_simple.R file includes a summary function for </w:t>
+        <w:t xml:space="preserve">The </w:t>
+      </w:r>
+      <w:proofErr w:type="spellStart"/>
+      <w:r>
+        <w:rPr>
+          <w:rFonts w:ascii="Times New Roman" w:hAnsi="Times New Roman" w:cs="Times New Roman"/>
+        </w:rPr>
+        <w:t>costs_</w:t>
+      </w:r>
+      <w:proofErr w:type="gramStart"/>
+      <w:r>
+        <w:rPr>
+          <w:rFonts w:ascii="Times New Roman" w:hAnsi="Times New Roman" w:cs="Times New Roman"/>
+        </w:rPr>
+        <w:t>simple.R</w:t>
+      </w:r>
+      <w:proofErr w:type="spellEnd"/>
+      <w:proofErr w:type="gramEnd"/>
+      <w:r>
+        <w:rPr>
+          <w:rFonts w:ascii="Times New Roman" w:hAnsi="Times New Roman" w:cs="Times New Roman"/>
+        </w:rPr>
+        <w:t xml:space="preserve"> file includes a summary function for </w:t>
       </w:r>
       <w:r>
         <w:rPr>
@@ -3047,7 +3586,21 @@
         <w:rPr>
           <w:rFonts w:ascii="Times New Roman" w:hAnsi="Times New Roman" w:cs="Times New Roman"/>
         </w:rPr>
-        <w:t xml:space="preserve">, and a ggplot function </w:t>
+        <w:t xml:space="preserve">, and a </w:t>
+      </w:r>
+      <w:proofErr w:type="spellStart"/>
+      <w:r>
+        <w:rPr>
+          <w:rFonts w:ascii="Times New Roman" w:hAnsi="Times New Roman" w:cs="Times New Roman"/>
+        </w:rPr>
+        <w:t>ggplot</w:t>
+      </w:r>
+      <w:proofErr w:type="spellEnd"/>
+      <w:r>
+        <w:rPr>
+          <w:rFonts w:ascii="Times New Roman" w:hAnsi="Times New Roman" w:cs="Times New Roman"/>
+        </w:rPr>
+        <w:t xml:space="preserve"> function </w:t>
       </w:r>
       <w:r>
         <w:rPr>
@@ -3113,7 +3666,23 @@
         <w:rPr>
           <w:rFonts w:ascii="Times New Roman" w:hAnsi="Times New Roman" w:cs="Times New Roman"/>
         </w:rPr>
-        <w:t xml:space="preserve"> The run.R file</w:t>
+        <w:t xml:space="preserve"> The </w:t>
+      </w:r>
+      <w:proofErr w:type="spellStart"/>
+      <w:proofErr w:type="gramStart"/>
+      <w:r>
+        <w:rPr>
+          <w:rFonts w:ascii="Times New Roman" w:hAnsi="Times New Roman" w:cs="Times New Roman"/>
+        </w:rPr>
+        <w:t>run.R</w:t>
+      </w:r>
+      <w:proofErr w:type="spellEnd"/>
+      <w:proofErr w:type="gramEnd"/>
+      <w:r>
+        <w:rPr>
+          <w:rFonts w:ascii="Times New Roman" w:hAnsi="Times New Roman" w:cs="Times New Roman"/>
+        </w:rPr>
+        <w:t xml:space="preserve"> file</w:t>
       </w:r>
       <w:r>
         <w:rPr>
@@ -3228,7 +3797,25 @@
           <w:sz w:val="22"/>
           <w:szCs w:val="22"/>
         </w:rPr>
-        <w:t xml:space="preserve"> Please note that in order to use an attribute within the simulation, it must be either defined at the initial stage (“initialize_patient”) or event time variable registered in the event registry. Defining a new attribute in the middle of the simulation would not work. </w:t>
+        <w:t xml:space="preserve"> Please note that in order to use an attribute within the simulation, it must be either defined at the initial stage (“</w:t>
+      </w:r>
+      <w:proofErr w:type="spellStart"/>
+      <w:r>
+        <w:rPr>
+          <w:rFonts w:ascii="Times New Roman" w:hAnsi="Times New Roman" w:cs="Times New Roman"/>
+          <w:sz w:val="22"/>
+          <w:szCs w:val="22"/>
+        </w:rPr>
+        <w:t>initialize_patient</w:t>
+      </w:r>
+      <w:proofErr w:type="spellEnd"/>
+      <w:r>
+        <w:rPr>
+          <w:rFonts w:ascii="Times New Roman" w:hAnsi="Times New Roman" w:cs="Times New Roman"/>
+          <w:sz w:val="22"/>
+          <w:szCs w:val="22"/>
+        </w:rPr>
+        <w:t xml:space="preserve">”) or event time variable registered in the event registry. Defining a new attribute in the middle of the simulation would not work. </w:t>
       </w:r>
     </w:p>
   </w:footnote>

</xml_diff>